<commit_message>
Cleaned up the code, added annotations and updated the web application report
</commit_message>
<xml_diff>
--- a/Web Application Report.docx
+++ b/Web Application Report.docx
@@ -109,6 +109,12 @@
           <w:sz w:val="24"/>
         </w:rPr>
         <w:t>.</w:t>
+      </w:r>
+      <w:r>
+        <w:rPr>
+          <w:sz w:val="24"/>
+        </w:rPr>
+        <w:t xml:space="preserve"> I took heavy inspiration from Hugo Peter’s website as it looked the most appealing website.</w:t>
       </w:r>
     </w:p>
     <w:p>
@@ -642,7 +648,6 @@
         <w:rPr>
           <w:sz w:val="24"/>
         </w:rPr>
-        <w:lastRenderedPageBreak/>
         <w:t>And lastly I made the navigation-bar to be responsive by adding a “Hamburger Menu” which is a</w:t>
       </w:r>
       <w:r>
@@ -731,7 +736,51 @@
         <w:rPr>
           <w:sz w:val="24"/>
         </w:rPr>
-        <w:t xml:space="preserve">header above it. </w:t>
+        <w:t>header above it</w:t>
+      </w:r>
+      <w:r>
+        <w:rPr>
+          <w:sz w:val="24"/>
+        </w:rPr>
+        <w:t xml:space="preserve"> – I used w3schools website for references and help on the slideshow, the reason why I ch</w:t>
+      </w:r>
+      <w:r>
+        <w:rPr>
+          <w:sz w:val="24"/>
+        </w:rPr>
+        <w:t>ose the</w:t>
+      </w:r>
+      <w:r>
+        <w:rPr>
+          <w:sz w:val="24"/>
+        </w:rPr>
+        <w:t xml:space="preserve"> documentation website instead of something like </w:t>
+      </w:r>
+      <w:proofErr w:type="spellStart"/>
+      <w:r>
+        <w:rPr>
+          <w:sz w:val="24"/>
+        </w:rPr>
+        <w:t>Youtube</w:t>
+      </w:r>
+      <w:proofErr w:type="spellEnd"/>
+      <w:r>
+        <w:rPr>
+          <w:sz w:val="24"/>
+        </w:rPr>
+        <w:t xml:space="preserve"> is because there is</w:t>
+      </w:r>
+      <w:r>
+        <w:rPr>
+          <w:sz w:val="24"/>
+        </w:rPr>
+        <w:t xml:space="preserve"> more relevant and not outdated information on that particular topic.</w:t>
+      </w:r>
+      <w:r>
+        <w:rPr>
+          <w:sz w:val="24"/>
+        </w:rPr>
+        <w:t xml:space="preserve"> </w:t>
       </w:r>
       <w:r>
         <w:rPr>
@@ -1063,61 +1112,52 @@
           <w:sz w:val="24"/>
         </w:rPr>
       </w:pPr>
+    </w:p>
+    <w:p>
+      <w:pPr>
+        <w:rPr>
+          <w:sz w:val="24"/>
+        </w:rPr>
+      </w:pPr>
+    </w:p>
+    <w:p>
+      <w:pPr>
+        <w:rPr>
+          <w:sz w:val="24"/>
+        </w:rPr>
+      </w:pPr>
       <w:r>
         <w:rPr>
           <w:sz w:val="24"/>
         </w:rPr>
         <w:t>And lastly the “Contact” page with a head and some text below it – below that text are some hyperlinked social icons that open a new tab when clicked.</w:t>
       </w:r>
-    </w:p>
-    <w:p>
-      <w:pPr>
-        <w:rPr>
-          <w:sz w:val="24"/>
-        </w:rPr>
-      </w:pPr>
-    </w:p>
-    <w:p>
-      <w:pPr>
-        <w:rPr>
-          <w:sz w:val="24"/>
-        </w:rPr>
-      </w:pPr>
-    </w:p>
-    <w:p>
-      <w:pPr>
-        <w:rPr>
-          <w:sz w:val="24"/>
-        </w:rPr>
-      </w:pPr>
-    </w:p>
-    <w:p>
-      <w:pPr>
-        <w:rPr>
-          <w:sz w:val="24"/>
-        </w:rPr>
-      </w:pPr>
-    </w:p>
-    <w:p>
-      <w:pPr>
-        <w:rPr>
-          <w:sz w:val="24"/>
-        </w:rPr>
-      </w:pPr>
-    </w:p>
-    <w:p>
-      <w:pPr>
-        <w:rPr>
-          <w:b/>
-          <w:sz w:val="24"/>
-        </w:rPr>
-      </w:pPr>
-      <w:r>
-        <w:rPr>
-          <w:b/>
-          <w:sz w:val="24"/>
-        </w:rPr>
-        <w:lastRenderedPageBreak/>
+      <w:r>
+        <w:rPr>
+          <w:sz w:val="24"/>
+        </w:rPr>
+        <w:t xml:space="preserve"> I also implemented some “on hover” effects - when the user hovers over the icons, they will increase in opacity for some visually nice feedback</w:t>
+      </w:r>
+    </w:p>
+    <w:p>
+      <w:pPr>
+        <w:rPr>
+          <w:sz w:val="24"/>
+        </w:rPr>
+      </w:pPr>
+    </w:p>
+    <w:p>
+      <w:pPr>
+        <w:rPr>
+          <w:b/>
+          <w:sz w:val="24"/>
+        </w:rPr>
+      </w:pPr>
+      <w:r>
+        <w:rPr>
+          <w:b/>
+          <w:sz w:val="24"/>
+        </w:rPr>
         <w:t>&lt;f</w:t>
       </w:r>
       <w:r>
@@ -1259,7 +1299,15 @@
         <w:rPr>
           <w:sz w:val="24"/>
         </w:rPr>
-        <w:t>ows for a responsive page. Inside this container are the five model-viewers that can be rotated by the player’s mouse or finger. Below the models is a small box with description about the model in white text.</w:t>
+        <w:t xml:space="preserve">ows for a responsive page. Inside this </w:t>
+      </w:r>
+      <w:bookmarkStart w:id="0" w:name="_GoBack"/>
+      <w:bookmarkEnd w:id="0"/>
+      <w:r>
+        <w:rPr>
+          <w:sz w:val="24"/>
+        </w:rPr>
+        <w:t>container are the five model-viewers that can be rotated by the player’s mouse or finger. Below the models is a small box with description about the model in white text.</w:t>
       </w:r>
     </w:p>
     <w:p>
@@ -1386,8 +1434,12 @@
         </w:rPr>
         <w:t>Head</w:t>
       </w:r>
-      <w:bookmarkStart w:id="0" w:name="_GoBack"/>
-      <w:bookmarkEnd w:id="0"/>
+      <w:r>
+        <w:rPr>
+          <w:sz w:val="24"/>
+        </w:rPr>
+        <w:t>er – Large header text in centred in the middle of the screen</w:t>
+      </w:r>
     </w:p>
     <w:p>
       <w:pPr>
@@ -1501,14 +1553,6 @@
         </w:rPr>
         <w:t>In conclusion, this definitely has room for improvement, and I would have to say the roadmap for my website would be first by improving the hamburger menu and as well as polishing content inside My Projects.</w:t>
       </w:r>
-    </w:p>
-    <w:p>
-      <w:pPr>
-        <w:rPr>
-          <w:b/>
-          <w:sz w:val="32"/>
-        </w:rPr>
-      </w:pPr>
     </w:p>
     <w:p>
       <w:pPr>

</xml_diff>